<commit_message>
Plantilla ADO y primera parte de MU01
</commit_message>
<xml_diff>
--- a/Documentación/Iteración I/MU01 - Manual de Usuario - Iteración I.docx
+++ b/Documentación/Iteración I/MU01 - Manual de Usuario - Iteración I.docx
@@ -5,7 +5,10 @@
     <w:sdt>
       <w:sdtPr>
         <w:rPr>
-          <w:rFonts w:eastAsiaTheme="minorHAnsi"/>
+          <w:rFonts w:asciiTheme="majorHAnsi" w:eastAsiaTheme="minorHAnsi" w:hAnsiTheme="majorHAnsi" w:cstheme="majorBidi"/>
+          <w:color w:val="B43412" w:themeColor="accent1" w:themeShade="BF"/>
+          <w:sz w:val="26"/>
+          <w:szCs w:val="26"/>
         </w:rPr>
         <w:id w:val="-647056413"/>
         <w:docPartObj>
@@ -15,10 +18,7 @@
       </w:sdtPr>
       <w:sdtEndPr>
         <w:rPr>
-          <w:rFonts w:asciiTheme="majorHAnsi" w:eastAsiaTheme="majorEastAsia" w:hAnsiTheme="majorHAnsi" w:cstheme="majorBidi"/>
-          <w:color w:val="B43412" w:themeColor="accent1" w:themeShade="BF"/>
-          <w:sz w:val="26"/>
-          <w:szCs w:val="26"/>
+          <w:rFonts w:eastAsiaTheme="majorEastAsia"/>
         </w:rPr>
       </w:sdtEndPr>
       <w:sdtContent>
@@ -29,6 +29,7 @@
           <w:r>
             <w:rPr>
               <w:noProof/>
+              <w:lang w:val="es-CR" w:eastAsia="es-CR"/>
             </w:rPr>
             <mc:AlternateContent>
               <mc:Choice Requires="wpg">
@@ -150,9 +151,9 @@
                                     </w:rPr>
                                     <w:alias w:val="Date"/>
                                     <w:tag w:val=""/>
-                                    <w:id w:val="109407910"/>
+                                    <w:id w:val="-23328438"/>
                                     <w:dataBinding w:prefixMappings="xmlns:ns0='http://schemas.microsoft.com/office/2006/coverPageProps' " w:xpath="/ns0:CoverPageProperties[1]/ns0:PublishDate[1]" w:storeItemID="{55AF091B-3C7A-41E3-B477-F2FDAA23CFDA}"/>
-                                    <w:date w:fullDate="2013-12-11T00:00:00Z">
+                                    <w:date w:fullDate="2014-01-08T00:00:00Z">
                                       <w:dateFormat w:val="M/d/yyyy"/>
                                       <w:lid w:val="en-US"/>
                                       <w:storeMappedDataAs w:val="dateTime"/>
@@ -177,7 +178,7 @@
                                           <w:sz w:val="28"/>
                                           <w:szCs w:val="28"/>
                                         </w:rPr>
-                                        <w:t>12/11/2013</w:t>
+                                        <w:t>1/8/2014</w:t>
                                       </w:r>
                                     </w:p>
                                   </w:sdtContent>
@@ -3463,9 +3464,9 @@
                               </w:rPr>
                               <w:alias w:val="Date"/>
                               <w:tag w:val=""/>
-                              <w:id w:val="109407910"/>
+                              <w:id w:val="-23328438"/>
                               <w:dataBinding w:prefixMappings="xmlns:ns0='http://schemas.microsoft.com/office/2006/coverPageProps' " w:xpath="/ns0:CoverPageProperties[1]/ns0:PublishDate[1]" w:storeItemID="{55AF091B-3C7A-41E3-B477-F2FDAA23CFDA}"/>
-                              <w:date w:fullDate="2013-12-11T00:00:00Z">
+                              <w:date w:fullDate="2014-01-08T00:00:00Z">
                                 <w:dateFormat w:val="M/d/yyyy"/>
                                 <w:lid w:val="en-US"/>
                                 <w:storeMappedDataAs w:val="dateTime"/>
@@ -3490,7 +3491,7 @@
                                     <w:sz w:val="28"/>
                                     <w:szCs w:val="28"/>
                                   </w:rPr>
-                                  <w:t>12/11/2013</w:t>
+                                  <w:t>1/8/2014</w:t>
                                 </w:r>
                               </w:p>
                             </w:sdtContent>
@@ -3606,6 +3607,7 @@
           <w:r>
             <w:rPr>
               <w:noProof/>
+              <w:lang w:val="es-CR" w:eastAsia="es-CR"/>
             </w:rPr>
             <mc:AlternateContent>
               <mc:Choice Requires="wps">
@@ -3696,7 +3698,7 @@
                                     </w:rPr>
                                     <w:alias w:val="Company"/>
                                     <w:tag w:val=""/>
-                                    <w:id w:val="1103071202"/>
+                                    <w:id w:val="-1376452453"/>
                                     <w:dataBinding w:prefixMappings="xmlns:ns0='http://schemas.openxmlformats.org/officeDocument/2006/extended-properties' " w:xpath="/ns0:Properties[1]/ns0:Company[1]" w:storeItemID="{6668398D-A668-4E3E-A5EB-62B293D839F1}"/>
                                     <w:text/>
                                   </w:sdtPr>
@@ -3795,6 +3797,7 @@
           <w:r>
             <w:rPr>
               <w:noProof/>
+              <w:lang w:val="es-CR" w:eastAsia="es-CR"/>
             </w:rPr>
             <mc:AlternateContent>
               <mc:Choice Requires="wps">
@@ -3885,7 +3888,7 @@
                                     </w:rPr>
                                     <w:alias w:val="Title"/>
                                     <w:tag w:val=""/>
-                                    <w:id w:val="991293178"/>
+                                    <w:id w:val="-1931965681"/>
                                     <w:dataBinding w:prefixMappings="xmlns:ns0='http://purl.org/dc/elements/1.1/' xmlns:ns1='http://schemas.openxmlformats.org/package/2006/metadata/core-properties' " w:xpath="/ns1:coreProperties[1]/ns0:title[1]" w:storeItemID="{6C3C8BC8-F283-45AE-878A-BAB7291924A1}"/>
                                     <w:text/>
                                   </w:sdtPr>
@@ -3922,19 +3925,37 @@
                                     </w:rPr>
                                     <w:alias w:val="Subtitle"/>
                                     <w:tag w:val=""/>
-                                    <w:id w:val="1658265297"/>
+                                    <w:id w:val="460541653"/>
                                     <w:dataBinding w:prefixMappings="xmlns:ns0='http://purl.org/dc/elements/1.1/' xmlns:ns1='http://schemas.openxmlformats.org/package/2006/metadata/core-properties' " w:xpath="/ns1:coreProperties[1]/ns0:subject[1]" w:storeItemID="{6C3C8BC8-F283-45AE-878A-BAB7291924A1}"/>
                                     <w:text/>
                                   </w:sdtPr>
                                   <w:sdtEndPr/>
                                   <w:sdtContent>
+                                    <w:proofErr w:type="spellStart"/>
                                     <w:r>
                                       <w:rPr>
                                         <w:color w:val="404040" w:themeColor="text1" w:themeTint="BF"/>
                                         <w:sz w:val="36"/>
                                         <w:szCs w:val="36"/>
                                       </w:rPr>
-                                      <w:t>Versión 0.0</w:t>
+                                      <w:t>Versión</w:t>
+                                    </w:r>
+                                    <w:proofErr w:type="spellEnd"/>
+                                    <w:r>
+                                      <w:rPr>
+                                        <w:color w:val="404040" w:themeColor="text1" w:themeTint="BF"/>
+                                        <w:sz w:val="36"/>
+                                        <w:szCs w:val="36"/>
+                                      </w:rPr>
+                                      <w:t xml:space="preserve"> 1</w:t>
+                                    </w:r>
+                                    <w:r>
+                                      <w:rPr>
+                                        <w:color w:val="404040" w:themeColor="text1" w:themeTint="BF"/>
+                                        <w:sz w:val="36"/>
+                                        <w:szCs w:val="36"/>
+                                      </w:rPr>
+                                      <w:t>.0</w:t>
                                     </w:r>
                                   </w:sdtContent>
                                 </w:sdt>
@@ -3961,7 +3982,11 @@
               </mc:Choice>
               <mc:Fallback>
                 <w:pict>
-                  <v:shape w14:anchorId="27095E69" id="Text Box 1" o:spid="_x0000_s1056" type="#_x0000_t202" style="position:absolute;margin-left:0;margin-top:0;width:4in;height:84.25pt;z-index:251660288;visibility:visible;mso-wrap-style:square;mso-width-percent:450;mso-height-percent:0;mso-left-percent:420;mso-top-percent:175;mso-wrap-distance-left:9pt;mso-wrap-distance-top:0;mso-wrap-distance-right:9pt;mso-wrap-distance-bottom:0;mso-position-horizontal-relative:page;mso-position-vertical-relative:page;mso-width-percent:450;mso-height-percent:0;mso-left-percent:420;mso-top-percent:175;mso-width-relative:page;mso-height-relative:margin;v-text-anchor:top" o:gfxdata="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" filled="f" stroked="f" strokeweight=".5pt">
+                  <v:shapetype w14:anchorId="27095E69" id="_x0000_t202" coordsize="21600,21600" o:spt="202" path="m,l,21600r21600,l21600,xe">
+                    <v:stroke joinstyle="miter"/>
+                    <v:path gradientshapeok="t" o:connecttype="rect"/>
+                  </v:shapetype>
+                  <v:shape id="Text Box 1" o:spid="_x0000_s1056" type="#_x0000_t202" style="position:absolute;margin-left:0;margin-top:0;width:4in;height:84.25pt;z-index:251660288;visibility:visible;mso-wrap-style:square;mso-width-percent:450;mso-height-percent:0;mso-left-percent:420;mso-top-percent:175;mso-wrap-distance-left:9pt;mso-wrap-distance-top:0;mso-wrap-distance-right:9pt;mso-wrap-distance-bottom:0;mso-position-horizontal-relative:page;mso-position-vertical-relative:page;mso-width-percent:450;mso-height-percent:0;mso-left-percent:420;mso-top-percent:175;mso-width-relative:page;mso-height-relative:margin;v-text-anchor:top" o:gfxdata="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" filled="f" stroked="f" strokeweight=".5pt">
                     <v:textbox style="mso-fit-shape-to-text:t" inset="0,0,0,0">
                       <w:txbxContent>
                         <w:p>
@@ -3985,7 +4010,7 @@
                               </w:rPr>
                               <w:alias w:val="Title"/>
                               <w:tag w:val=""/>
-                              <w:id w:val="991293178"/>
+                              <w:id w:val="-1931965681"/>
                               <w:dataBinding w:prefixMappings="xmlns:ns0='http://purl.org/dc/elements/1.1/' xmlns:ns1='http://schemas.openxmlformats.org/package/2006/metadata/core-properties' " w:xpath="/ns1:coreProperties[1]/ns0:title[1]" w:storeItemID="{6C3C8BC8-F283-45AE-878A-BAB7291924A1}"/>
                               <w:text/>
                             </w:sdtPr>
@@ -4022,19 +4047,37 @@
                               </w:rPr>
                               <w:alias w:val="Subtitle"/>
                               <w:tag w:val=""/>
-                              <w:id w:val="1658265297"/>
+                              <w:id w:val="460541653"/>
                               <w:dataBinding w:prefixMappings="xmlns:ns0='http://purl.org/dc/elements/1.1/' xmlns:ns1='http://schemas.openxmlformats.org/package/2006/metadata/core-properties' " w:xpath="/ns1:coreProperties[1]/ns0:subject[1]" w:storeItemID="{6C3C8BC8-F283-45AE-878A-BAB7291924A1}"/>
                               <w:text/>
                             </w:sdtPr>
                             <w:sdtEndPr/>
                             <w:sdtContent>
+                              <w:proofErr w:type="spellStart"/>
                               <w:r>
                                 <w:rPr>
                                   <w:color w:val="404040" w:themeColor="text1" w:themeTint="BF"/>
                                   <w:sz w:val="36"/>
                                   <w:szCs w:val="36"/>
                                 </w:rPr>
-                                <w:t>Versión 0.0</w:t>
+                                <w:t>Versión</w:t>
+                              </w:r>
+                              <w:proofErr w:type="spellEnd"/>
+                              <w:r>
+                                <w:rPr>
+                                  <w:color w:val="404040" w:themeColor="text1" w:themeTint="BF"/>
+                                  <w:sz w:val="36"/>
+                                  <w:szCs w:val="36"/>
+                                </w:rPr>
+                                <w:t xml:space="preserve"> 1</w:t>
+                              </w:r>
+                              <w:r>
+                                <w:rPr>
+                                  <w:color w:val="404040" w:themeColor="text1" w:themeTint="BF"/>
+                                  <w:sz w:val="36"/>
+                                  <w:szCs w:val="36"/>
+                                </w:rPr>
+                                <w:t>.0</w:t>
                               </w:r>
                             </w:sdtContent>
                           </w:sdt>
@@ -4048,6 +4091,11 @@
             </mc:AlternateContent>
           </w:r>
         </w:p>
+        <w:bookmarkStart w:id="0" w:name="_Toc374538423"/>
+        <w:bookmarkStart w:id="1" w:name="_Toc374539603"/>
+        <w:bookmarkStart w:id="2" w:name="_Toc374540121"/>
+        <w:bookmarkStart w:id="3" w:name="_Toc374541429"/>
+        <w:bookmarkStart w:id="4" w:name="_Toc374563886"/>
         <w:p>
           <w:pPr>
             <w:pStyle w:val="Heading1"/>
@@ -4057,14 +4105,10 @@
             </w:numPr>
             <w:ind w:left="432" w:hanging="432"/>
           </w:pPr>
-          <w:bookmarkStart w:id="0" w:name="_Toc374538423"/>
-          <w:bookmarkStart w:id="1" w:name="_Toc374539603"/>
-          <w:bookmarkStart w:id="2" w:name="_Toc374540121"/>
-          <w:bookmarkStart w:id="3" w:name="_Toc374541429"/>
-          <w:bookmarkStart w:id="4" w:name="_Toc374563886"/>
           <w:r>
             <w:rPr>
               <w:noProof/>
+              <w:lang w:val="es-CR" w:eastAsia="es-CR"/>
             </w:rPr>
             <mc:AlternateContent>
               <mc:Choice Requires="wps">
@@ -4163,8 +4207,19 @@
                                     <w:szCs w:val="26"/>
                                     <w:lang w:val="es-CR"/>
                                   </w:rPr>
-                                  <w:t>Andrés Eduardo González Ortíz</w:t>
+                                  <w:t xml:space="preserve">Andrés Eduardo González </w:t>
                                 </w:r>
+                                <w:proofErr w:type="spellStart"/>
+                                <w:r>
+                                  <w:rPr>
+                                    <w:color w:val="505046" w:themeColor="text2"/>
+                                    <w:sz w:val="26"/>
+                                    <w:szCs w:val="26"/>
+                                    <w:lang w:val="es-CR"/>
+                                  </w:rPr>
+                                  <w:t>Ortíz</w:t>
+                                </w:r>
+                                <w:proofErr w:type="spellEnd"/>
                               </w:p>
                               <w:p>
                                 <w:pPr>
@@ -4376,17 +4431,32 @@
                   <w:rFonts w:ascii="Calibri Light" w:hAnsi="Calibri Light"/>
                 </w:rPr>
               </w:pPr>
+              <w:proofErr w:type="spellStart"/>
               <w:r>
                 <w:rPr>
                   <w:rFonts w:ascii="Calibri Light" w:hAnsi="Calibri Light"/>
                 </w:rPr>
-                <w:t>Tabla de</w:t>
+                <w:t>Tabla</w:t>
+              </w:r>
+              <w:proofErr w:type="spellEnd"/>
+              <w:r>
+                <w:rPr>
+                  <w:rFonts w:ascii="Calibri Light" w:hAnsi="Calibri Light"/>
+                </w:rPr>
+                <w:t xml:space="preserve"> de</w:t>
               </w:r>
               <w:r>
                 <w:rPr>
                   <w:rFonts w:ascii="Calibri Light" w:hAnsi="Calibri Light"/>
                 </w:rPr>
-                <w:t xml:space="preserve"> Conten</w:t>
+                <w:t xml:space="preserve"> </w:t>
+              </w:r>
+              <w:proofErr w:type="spellStart"/>
+              <w:r>
+                <w:rPr>
+                  <w:rFonts w:ascii="Calibri Light" w:hAnsi="Calibri Light"/>
+                </w:rPr>
+                <w:t>Conten</w:t>
               </w:r>
               <w:r>
                 <w:rPr>
@@ -4400,6 +4470,7 @@
                 </w:rPr>
                 <w:t>s</w:t>
               </w:r>
+              <w:proofErr w:type="spellEnd"/>
             </w:p>
             <w:p>
               <w:pPr>
@@ -4852,8 +4923,6 @@
                   <w:fldChar w:fldCharType="end"/>
                 </w:r>
               </w:hyperlink>
-              <w:bookmarkStart w:id="5" w:name="_GoBack"/>
-              <w:bookmarkEnd w:id="5"/>
             </w:p>
             <w:p>
               <w:pPr>
@@ -5898,7 +5967,7 @@
               <w:lang w:val="es-CR"/>
             </w:rPr>
           </w:pPr>
-          <w:bookmarkStart w:id="6" w:name="_Toc374563887"/>
+          <w:bookmarkStart w:id="5" w:name="_Toc374563887"/>
           <w:r>
             <w:rPr>
               <w:lang w:val="es-CR"/>
@@ -5906,6 +5975,8 @@
             <w:lastRenderedPageBreak/>
             <w:t>Control del Documento</w:t>
           </w:r>
+          <w:bookmarkStart w:id="6" w:name="_GoBack"/>
+          <w:bookmarkEnd w:id="5"/>
           <w:bookmarkEnd w:id="6"/>
         </w:p>
         <w:p>
@@ -6141,6 +6212,12 @@
                     <w:lang w:val="es-CR"/>
                   </w:rPr>
                 </w:pPr>
+                <w:r>
+                  <w:rPr>
+                    <w:lang w:val="es-CR"/>
+                  </w:rPr>
+                  <w:t>0.1</w:t>
+                </w:r>
               </w:p>
             </w:tc>
             <w:tc>
@@ -6155,6 +6232,12 @@
                     <w:lang w:val="es-CR"/>
                   </w:rPr>
                 </w:pPr>
+                <w:r>
+                  <w:rPr>
+                    <w:lang w:val="es-CR"/>
+                  </w:rPr>
+                  <w:t>8/1/2014</w:t>
+                </w:r>
               </w:p>
             </w:tc>
             <w:tc>
@@ -6169,6 +6252,12 @@
                     <w:lang w:val="es-CR"/>
                   </w:rPr>
                 </w:pPr>
+                <w:r>
+                  <w:rPr>
+                    <w:lang w:val="es-CR"/>
+                  </w:rPr>
+                  <w:t>Jose Arnoldo Segura Campos</w:t>
+                </w:r>
               </w:p>
             </w:tc>
             <w:tc>
@@ -6183,6 +6272,12 @@
                     <w:lang w:val="es-CR"/>
                   </w:rPr>
                 </w:pPr>
+                <w:r>
+                  <w:rPr>
+                    <w:lang w:val="es-CR"/>
+                  </w:rPr>
+                  <w:t>Definición del Sistema Automatizado de Inclusiones, el equipo del trabajo, el propósito del documento y requisitos de software.</w:t>
+                </w:r>
               </w:p>
             </w:tc>
           </w:tr>
@@ -6612,10 +6707,76 @@
         </w:p>
         <w:p>
           <w:pPr>
+            <w:ind w:firstLine="576"/>
+            <w:jc w:val="both"/>
             <w:rPr>
               <w:lang w:val="es-CR"/>
             </w:rPr>
           </w:pPr>
+          <w:r>
+            <w:rPr>
+              <w:lang w:val="es-CR"/>
+            </w:rPr>
+            <w:t>El Sistema Automatizado de Inclusiones es un sistema desarrollado para la Escuela de Ingeniería en Computación que se encarga de la recolección de las solicitudes de inclusión de los estudiantes durante un periodo definido por el administrador del sistema. Una vez terminado este periodo el sistema ejecuta la asignación automática de cursos, proceso en el cual las solicitudes son evaluadas y dependiendo de los datos de los estudiantes</w:t>
+          </w:r>
+          <w:r>
+            <w:rPr>
+              <w:lang w:val="es-CR"/>
+            </w:rPr>
+            <w:t>, las reglas del negocio definidas para el periodo</w:t>
+          </w:r>
+          <w:r>
+            <w:rPr>
+              <w:lang w:val="es-CR"/>
+            </w:rPr>
+            <w:t xml:space="preserve"> y </w:t>
+          </w:r>
+          <w:r>
+            <w:rPr>
+              <w:lang w:val="es-CR"/>
+            </w:rPr>
+            <w:t>de</w:t>
+          </w:r>
+          <w:r>
+            <w:rPr>
+              <w:lang w:val="es-CR"/>
+            </w:rPr>
+            <w:t>l</w:t>
+          </w:r>
+          <w:r>
+            <w:rPr>
+              <w:lang w:val="es-CR"/>
+            </w:rPr>
+            <w:t xml:space="preserve"> número de</w:t>
+          </w:r>
+          <w:r>
+            <w:rPr>
+              <w:lang w:val="es-CR"/>
+            </w:rPr>
+            <w:t xml:space="preserve"> cupos</w:t>
+          </w:r>
+          <w:r>
+            <w:rPr>
+              <w:lang w:val="es-CR"/>
+            </w:rPr>
+            <w:t xml:space="preserve"> disponibles en cada grupo, al estudiante se le aprueba o rechaza la solicitud que envió al sistema.</w:t>
+          </w:r>
+        </w:p>
+        <w:p>
+          <w:pPr>
+            <w:ind w:firstLine="576"/>
+            <w:jc w:val="both"/>
+            <w:rPr>
+              <w:lang w:val="es-CR"/>
+            </w:rPr>
+          </w:pPr>
+          <w:r>
+            <w:rPr>
+              <w:lang w:val="es-CR"/>
+            </w:rPr>
+            <w:tab/>
+            <w:t xml:space="preserve">Con base en las estadísticas de aceptación y rechazo de solicitudes el sistema genera reportes y envía notificaciones al administrador, al estudiante y a los profesores que están asignados a los grupos reportando los resultados del proceso. </w:t>
+          </w:r>
         </w:p>
         <w:p>
           <w:pPr>
@@ -6639,6 +6800,147 @@
               <w:lang w:val="es-CR"/>
             </w:rPr>
           </w:pPr>
+          <w:r>
+            <w:rPr>
+              <w:lang w:val="es-CR"/>
+            </w:rPr>
+            <w:tab/>
+            <w:t>Los integrantes del grupo de trabajo somos estudiantes del curso de Proyecto de la Escuela de Ingeniería en Computación. El equipo de trabajo está conformado por:</w:t>
+          </w:r>
+        </w:p>
+        <w:p>
+          <w:pPr>
+            <w:pStyle w:val="ListParagraph"/>
+            <w:numPr>
+              <w:ilvl w:val="0"/>
+              <w:numId w:val="2"/>
+            </w:numPr>
+            <w:rPr>
+              <w:lang w:val="es-CR"/>
+            </w:rPr>
+          </w:pPr>
+          <w:r>
+            <w:rPr>
+              <w:lang w:val="es-CR"/>
+            </w:rPr>
+            <w:t>Irina Calvo Carvajal. Carné: 200966799</w:t>
+          </w:r>
+          <w:r>
+            <w:rPr>
+              <w:lang w:val="es-CR"/>
+            </w:rPr>
+            <w:t>.</w:t>
+          </w:r>
+        </w:p>
+        <w:p>
+          <w:pPr>
+            <w:pStyle w:val="ListParagraph"/>
+            <w:numPr>
+              <w:ilvl w:val="0"/>
+              <w:numId w:val="2"/>
+            </w:numPr>
+            <w:rPr>
+              <w:lang w:val="es-CR"/>
+            </w:rPr>
+          </w:pPr>
+          <w:r>
+            <w:rPr>
+              <w:lang w:val="es-CR"/>
+            </w:rPr>
+            <w:t xml:space="preserve">Andrés González </w:t>
+          </w:r>
+          <w:proofErr w:type="spellStart"/>
+          <w:r>
+            <w:rPr>
+              <w:lang w:val="es-CR"/>
+            </w:rPr>
+            <w:t>Ortíz</w:t>
+          </w:r>
+          <w:proofErr w:type="spellEnd"/>
+          <w:r>
+            <w:rPr>
+              <w:lang w:val="es-CR"/>
+            </w:rPr>
+            <w:t>.</w:t>
+          </w:r>
+          <w:r>
+            <w:rPr>
+              <w:lang w:val="es-CR"/>
+            </w:rPr>
+            <w:t xml:space="preserve"> Carné: </w:t>
+          </w:r>
+          <w:r>
+            <w:rPr>
+              <w:lang w:val="es-CR"/>
+            </w:rPr>
+            <w:t>201016317</w:t>
+          </w:r>
+          <w:r>
+            <w:rPr>
+              <w:lang w:val="es-CR"/>
+            </w:rPr>
+            <w:t>.</w:t>
+          </w:r>
+        </w:p>
+        <w:p>
+          <w:pPr>
+            <w:pStyle w:val="ListParagraph"/>
+            <w:numPr>
+              <w:ilvl w:val="0"/>
+              <w:numId w:val="2"/>
+            </w:numPr>
+            <w:rPr>
+              <w:lang w:val="es-CR"/>
+            </w:rPr>
+          </w:pPr>
+          <w:r>
+            <w:rPr>
+              <w:lang w:val="es-CR"/>
+            </w:rPr>
+            <w:t>Juan José Rojas Valverde</w:t>
+          </w:r>
+          <w:r>
+            <w:rPr>
+              <w:lang w:val="es-CR"/>
+            </w:rPr>
+            <w:t xml:space="preserve">. Carné: </w:t>
+          </w:r>
+          <w:r>
+            <w:rPr>
+              <w:lang w:val="es-CR"/>
+            </w:rPr>
+            <w:t>200813008.</w:t>
+          </w:r>
+        </w:p>
+        <w:p>
+          <w:pPr>
+            <w:pStyle w:val="ListParagraph"/>
+            <w:numPr>
+              <w:ilvl w:val="0"/>
+              <w:numId w:val="2"/>
+            </w:numPr>
+            <w:rPr>
+              <w:lang w:val="es-CR"/>
+            </w:rPr>
+          </w:pPr>
+          <w:r>
+            <w:rPr>
+              <w:lang w:val="es-CR"/>
+            </w:rPr>
+            <w:t>Jose Arnoldo Segura Campos</w:t>
+          </w:r>
+          <w:r>
+            <w:rPr>
+              <w:lang w:val="es-CR"/>
+            </w:rPr>
+            <w:t xml:space="preserve">. Carné: </w:t>
+          </w:r>
+          <w:r>
+            <w:rPr>
+              <w:lang w:val="es-CR"/>
+            </w:rPr>
+            <w:t>201030612.</w:t>
+          </w:r>
         </w:p>
         <w:p>
           <w:pPr>
@@ -6658,6 +6960,43 @@
         </w:p>
         <w:p>
           <w:pPr>
+            <w:ind w:firstLine="432"/>
+            <w:jc w:val="both"/>
+            <w:rPr>
+              <w:lang w:val="es-CR"/>
+            </w:rPr>
+          </w:pPr>
+          <w:r>
+            <w:rPr>
+              <w:lang w:val="es-CR"/>
+            </w:rPr>
+            <w:t>El siguiente documento da una guía al usuario sobre los requisitos del sistema. Además, se muestran la instalación, configuración y uso del sistema para que el usuario tenga un mejor entendimiento del mismo y aproveche al m</w:t>
+          </w:r>
+          <w:r>
+            <w:rPr>
+              <w:lang w:val="es-CR"/>
+            </w:rPr>
+            <w:t>áximo sus funcionalidades durante los periodos de inclusiones.</w:t>
+          </w:r>
+        </w:p>
+        <w:p>
+          <w:pPr>
+            <w:pStyle w:val="Heading1"/>
+            <w:rPr>
+              <w:lang w:val="es-CR"/>
+            </w:rPr>
+          </w:pPr>
+          <w:bookmarkStart w:id="13" w:name="_Toc374563894"/>
+          <w:r>
+            <w:rPr>
+              <w:lang w:val="es-CR"/>
+            </w:rPr>
+            <w:t>Despliegue del sistema</w:t>
+          </w:r>
+          <w:bookmarkEnd w:id="13"/>
+        </w:p>
+        <w:p>
+          <w:pPr>
             <w:rPr>
               <w:lang w:val="es-CR"/>
             </w:rPr>
@@ -6665,66 +7004,176 @@
         </w:p>
         <w:p>
           <w:pPr>
-            <w:pStyle w:val="Heading1"/>
-          </w:pPr>
-          <w:bookmarkStart w:id="13" w:name="_Toc374563894"/>
-          <w:r>
-            <w:t>Despliegue del sistema</w:t>
-          </w:r>
-          <w:bookmarkEnd w:id="13"/>
-        </w:p>
-        <w:p/>
-        <w:p>
-          <w:pPr>
             <w:pStyle w:val="Heading2"/>
+            <w:rPr>
+              <w:lang w:val="es-CR"/>
+            </w:rPr>
           </w:pPr>
           <w:bookmarkStart w:id="14" w:name="_Toc374563895"/>
           <w:r>
+            <w:rPr>
+              <w:lang w:val="es-CR"/>
+            </w:rPr>
             <w:t>Requisitos del equipo</w:t>
           </w:r>
           <w:bookmarkEnd w:id="14"/>
         </w:p>
-        <w:p/>
+        <w:p>
+          <w:pPr>
+            <w:rPr>
+              <w:lang w:val="es-CR"/>
+            </w:rPr>
+          </w:pPr>
+        </w:p>
         <w:p>
           <w:pPr>
             <w:pStyle w:val="Heading3"/>
+            <w:rPr>
+              <w:lang w:val="es-CR"/>
+            </w:rPr>
           </w:pPr>
           <w:bookmarkStart w:id="15" w:name="_Toc374563896"/>
           <w:r>
+            <w:rPr>
+              <w:lang w:val="es-CR"/>
+            </w:rPr>
             <w:t>Requisitos de hardware</w:t>
           </w:r>
           <w:bookmarkEnd w:id="15"/>
         </w:p>
-        <w:p/>
+        <w:p>
+          <w:pPr>
+            <w:rPr>
+              <w:lang w:val="es-CR"/>
+            </w:rPr>
+          </w:pPr>
+        </w:p>
         <w:p>
           <w:pPr>
             <w:pStyle w:val="Heading3"/>
+            <w:rPr>
+              <w:lang w:val="es-CR"/>
+            </w:rPr>
           </w:pPr>
           <w:bookmarkStart w:id="16" w:name="_Toc374563897"/>
           <w:r>
+            <w:rPr>
+              <w:lang w:val="es-CR"/>
+            </w:rPr>
             <w:t>Requisitos de software</w:t>
           </w:r>
           <w:bookmarkEnd w:id="16"/>
         </w:p>
-        <w:p/>
+        <w:p>
+          <w:pPr>
+            <w:rPr>
+              <w:lang w:val="es-CR"/>
+            </w:rPr>
+          </w:pPr>
+          <w:r>
+            <w:rPr>
+              <w:lang w:val="es-CR"/>
+            </w:rPr>
+            <w:tab/>
+            <w:t>Los requisitos del software son los siguientes:</w:t>
+          </w:r>
+        </w:p>
+        <w:p>
+          <w:pPr>
+            <w:pStyle w:val="ListParagraph"/>
+            <w:numPr>
+              <w:ilvl w:val="0"/>
+              <w:numId w:val="3"/>
+            </w:numPr>
+            <w:rPr>
+              <w:lang w:val="es-CR"/>
+            </w:rPr>
+          </w:pPr>
+          <w:r>
+            <w:rPr>
+              <w:lang w:val="es-CR"/>
+            </w:rPr>
+            <w:t>Windows Server 2012, con IIS instalado y funcional.</w:t>
+          </w:r>
+        </w:p>
+        <w:p>
+          <w:pPr>
+            <w:pStyle w:val="ListParagraph"/>
+            <w:numPr>
+              <w:ilvl w:val="0"/>
+              <w:numId w:val="3"/>
+            </w:numPr>
+            <w:rPr>
+              <w:lang w:val="es-CR"/>
+            </w:rPr>
+          </w:pPr>
+          <w:r>
+            <w:rPr>
+              <w:lang w:val="es-CR"/>
+            </w:rPr>
+            <w:lastRenderedPageBreak/>
+            <w:t>.Net Framework 4 con soporte para MVC 4.</w:t>
+          </w:r>
+        </w:p>
+        <w:p>
+          <w:pPr>
+            <w:pStyle w:val="ListParagraph"/>
+            <w:numPr>
+              <w:ilvl w:val="0"/>
+              <w:numId w:val="3"/>
+            </w:numPr>
+            <w:rPr>
+              <w:lang w:val="es-CR"/>
+            </w:rPr>
+          </w:pPr>
+          <w:r>
+            <w:rPr>
+              <w:lang w:val="es-CR"/>
+            </w:rPr>
+            <w:t>SQL Server 2008 R2.</w:t>
+          </w:r>
+        </w:p>
         <w:p>
           <w:pPr>
             <w:pStyle w:val="Heading2"/>
+            <w:rPr>
+              <w:lang w:val="es-CR"/>
+            </w:rPr>
           </w:pPr>
           <w:bookmarkStart w:id="17" w:name="_Toc374563898"/>
           <w:r>
+            <w:rPr>
+              <w:lang w:val="es-CR"/>
+            </w:rPr>
             <w:t>Instalación del sistema</w:t>
           </w:r>
           <w:bookmarkEnd w:id="17"/>
         </w:p>
-        <w:p/>
+        <w:p>
+          <w:pPr>
+            <w:rPr>
+              <w:lang w:val="es-CR"/>
+            </w:rPr>
+          </w:pPr>
+        </w:p>
         <w:p>
           <w:pPr>
             <w:pStyle w:val="Heading2"/>
           </w:pPr>
           <w:bookmarkStart w:id="18" w:name="_Toc374563899"/>
+          <w:proofErr w:type="spellStart"/>
           <w:r>
-            <w:t>Configuración del Sistema</w:t>
+            <w:rPr>
+              <w:lang w:val="es-CR"/>
+            </w:rPr>
+            <w:t>Config</w:t>
+          </w:r>
+          <w:r>
+            <w:t>uración</w:t>
+          </w:r>
+          <w:proofErr w:type="spellEnd"/>
+          <w:r>
+            <w:t xml:space="preserve"> del Sistema</w:t>
           </w:r>
           <w:bookmarkEnd w:id="18"/>
         </w:p>
@@ -6734,8 +7183,21 @@
             <w:pStyle w:val="Heading1"/>
           </w:pPr>
           <w:bookmarkStart w:id="19" w:name="_Toc374563900"/>
+          <w:proofErr w:type="spellStart"/>
           <w:r>
-            <w:t>Uso del Sistema</w:t>
+            <w:t>Uso</w:t>
+          </w:r>
+          <w:proofErr w:type="spellEnd"/>
+          <w:r>
+            <w:t xml:space="preserve"> </w:t>
+          </w:r>
+          <w:proofErr w:type="gramStart"/>
+          <w:r>
+            <w:t>del</w:t>
+          </w:r>
+          <w:proofErr w:type="gramEnd"/>
+          <w:r>
+            <w:t xml:space="preserve"> Sistema</w:t>
           </w:r>
           <w:bookmarkEnd w:id="19"/>
         </w:p>
@@ -6745,53 +7207,25 @@
             <w:pStyle w:val="Heading2"/>
           </w:pPr>
           <w:bookmarkStart w:id="20" w:name="_Toc374563901"/>
+          <w:proofErr w:type="spellStart"/>
           <w:r>
-            <w:t>Solicitud de inclusiones</w:t>
+            <w:t>Solicitud</w:t>
           </w:r>
-          <w:bookmarkEnd w:id="20"/>
+          <w:proofErr w:type="spellEnd"/>
+          <w:r>
+            <w:t xml:space="preserve"> de </w:t>
+          </w:r>
+          <w:proofErr w:type="spellStart"/>
+          <w:r>
+            <w:t>inclusiones</w:t>
+          </w:r>
+          <w:proofErr w:type="spellEnd"/>
         </w:p>
-        <w:p/>
-        <w:p>
-          <w:pPr>
-            <w:pStyle w:val="Heading2"/>
-            <w:rPr>
-              <w:lang w:val="es-CR"/>
-            </w:rPr>
-          </w:pPr>
-          <w:bookmarkStart w:id="21" w:name="_Toc374563902"/>
-          <w:r>
-            <w:rPr>
-              <w:lang w:val="es-CR"/>
-            </w:rPr>
-            <w:t xml:space="preserve">Administración de reglas de </w:t>
-          </w:r>
-          <w:r>
-            <w:rPr>
-              <w:lang w:val="es-CR"/>
-            </w:rPr>
-            <w:t>decisión</w:t>
-          </w:r>
-          <w:bookmarkEnd w:id="21"/>
-        </w:p>
-        <w:p>
-          <w:pPr>
-            <w:rPr>
-              <w:lang w:val="es-CR"/>
-            </w:rPr>
-          </w:pPr>
-        </w:p>
-        <w:p>
-          <w:pPr>
-            <w:pStyle w:val="Heading2"/>
-          </w:pPr>
-          <w:bookmarkStart w:id="22" w:name="_Toc374563903"/>
-          <w:r>
-            <w:t>Obtención de reportes</w:t>
-          </w:r>
-        </w:p>
+        <w:bookmarkEnd w:id="20" w:displacedByCustomXml="next"/>
+        <w:bookmarkStart w:id="21" w:name="_Toc374563903" w:displacedByCustomXml="next"/>
       </w:sdtContent>
     </w:sdt>
-    <w:bookmarkEnd w:id="22" w:displacedByCustomXml="prev"/>
+    <w:bookmarkEnd w:id="21" w:displacedByCustomXml="prev"/>
     <w:sectPr>
       <w:headerReference w:type="default" r:id="rId9"/>
       <w:footerReference w:type="even" r:id="rId10"/>
@@ -6850,6 +7284,7 @@
         <w:r>
           <w:rPr>
             <w:noProof/>
+            <w:lang w:val="es-CR" w:eastAsia="es-CR"/>
           </w:rPr>
           <mc:AlternateContent>
             <mc:Choice Requires="wps">
@@ -6933,7 +7368,7 @@
                                   <w:noProof/>
                                   <w:color w:val="FFBD47" w:themeColor="accent2"/>
                                 </w:rPr>
-                                <w:t>2</w:t>
+                                <w:t>4</w:t>
                               </w:r>
                               <w:r>
                                 <w:rPr>
@@ -6989,7 +7424,7 @@
                             <w:noProof/>
                             <w:color w:val="FFBD47" w:themeColor="accent2"/>
                           </w:rPr>
-                          <w:t>2</w:t>
+                          <w:t>4</w:t>
                         </w:r>
                         <w:r>
                           <w:rPr>
@@ -7032,6 +7467,7 @@
         <w:r>
           <w:rPr>
             <w:noProof/>
+            <w:lang w:val="es-CR" w:eastAsia="es-CR"/>
           </w:rPr>
           <mc:AlternateContent>
             <mc:Choice Requires="wps">
@@ -7320,7 +7756,19 @@
             <w:rPr>
               <w:lang w:val="es-CR"/>
             </w:rPr>
-            <w:t>Versión 0.0</w:t>
+            <w:t xml:space="preserve">Versión </w:t>
+          </w:r>
+          <w:r>
+            <w:rPr>
+              <w:lang w:val="es-CR"/>
+            </w:rPr>
+            <w:t>1</w:t>
+          </w:r>
+          <w:r>
+            <w:rPr>
+              <w:lang w:val="es-CR"/>
+            </w:rPr>
+            <w:t>.0</w:t>
           </w:r>
         </w:p>
         <w:p>
@@ -7335,6 +7783,12 @@
               <w:lang w:val="es-CR"/>
             </w:rPr>
             <w:t>Fecha</w:t>
+          </w:r>
+          <w:r>
+            <w:rPr>
+              <w:lang w:val="es-CR"/>
+            </w:rPr>
+            <w:t xml:space="preserve"> 1/8/2014</w:t>
           </w:r>
         </w:p>
       </w:tc>
@@ -7386,6 +7840,232 @@
 <file path=word/numbering.xml><?xml version="1.0" encoding="utf-8"?>
 <w:numbering xmlns:wpc="http://schemas.microsoft.com/office/word/2010/wordprocessingCanvas" xmlns:mc="http://schemas.openxmlformats.org/markup-compatibility/2006" xmlns:o="urn:schemas-microsoft-com:office:office" xmlns:r="http://schemas.openxmlformats.org/officeDocument/2006/relationships" xmlns:m="http://schemas.openxmlformats.org/officeDocument/2006/math" xmlns:v="urn:schemas-microsoft-com:vml" xmlns:wp14="http://schemas.microsoft.com/office/word/2010/wordprocessingDrawing" xmlns:wp="http://schemas.openxmlformats.org/drawingml/2006/wordprocessingDrawing" xmlns:w10="urn:schemas-microsoft-com:office:word" xmlns:w="http://schemas.openxmlformats.org/wordprocessingml/2006/main" xmlns:w14="http://schemas.microsoft.com/office/word/2010/wordml" xmlns:w15="http://schemas.microsoft.com/office/word/2012/wordml" xmlns:wpg="http://schemas.microsoft.com/office/word/2010/wordprocessingGroup" xmlns:wpi="http://schemas.microsoft.com/office/word/2010/wordprocessingInk" xmlns:wne="http://schemas.microsoft.com/office/word/2006/wordml" xmlns:wps="http://schemas.microsoft.com/office/word/2010/wordprocessingShape" mc:Ignorable="w14 w15 wp14">
   <w:abstractNum w:abstractNumId="0">
+    <w:nsid w:val="1F8F6638"/>
+    <w:multiLevelType w:val="hybridMultilevel"/>
+    <w:tmpl w:val="733E93C2"/>
+    <w:lvl w:ilvl="0" w:tplc="140A0001">
+      <w:start w:val="1"/>
+      <w:numFmt w:val="bullet"/>
+      <w:lvlText w:val=""/>
+      <w:lvlJc w:val="left"/>
+      <w:pPr>
+        <w:ind w:left="720" w:hanging="360"/>
+      </w:pPr>
+      <w:rPr>
+        <w:rFonts w:ascii="Symbol" w:hAnsi="Symbol" w:hint="default"/>
+      </w:rPr>
+    </w:lvl>
+    <w:lvl w:ilvl="1" w:tplc="140A0003" w:tentative="1">
+      <w:start w:val="1"/>
+      <w:numFmt w:val="bullet"/>
+      <w:lvlText w:val="o"/>
+      <w:lvlJc w:val="left"/>
+      <w:pPr>
+        <w:ind w:left="1440" w:hanging="360"/>
+      </w:pPr>
+      <w:rPr>
+        <w:rFonts w:ascii="Courier New" w:hAnsi="Courier New" w:cs="Courier New" w:hint="default"/>
+      </w:rPr>
+    </w:lvl>
+    <w:lvl w:ilvl="2" w:tplc="140A0005" w:tentative="1">
+      <w:start w:val="1"/>
+      <w:numFmt w:val="bullet"/>
+      <w:lvlText w:val=""/>
+      <w:lvlJc w:val="left"/>
+      <w:pPr>
+        <w:ind w:left="2160" w:hanging="360"/>
+      </w:pPr>
+      <w:rPr>
+        <w:rFonts w:ascii="Wingdings" w:hAnsi="Wingdings" w:hint="default"/>
+      </w:rPr>
+    </w:lvl>
+    <w:lvl w:ilvl="3" w:tplc="140A0001" w:tentative="1">
+      <w:start w:val="1"/>
+      <w:numFmt w:val="bullet"/>
+      <w:lvlText w:val=""/>
+      <w:lvlJc w:val="left"/>
+      <w:pPr>
+        <w:ind w:left="2880" w:hanging="360"/>
+      </w:pPr>
+      <w:rPr>
+        <w:rFonts w:ascii="Symbol" w:hAnsi="Symbol" w:hint="default"/>
+      </w:rPr>
+    </w:lvl>
+    <w:lvl w:ilvl="4" w:tplc="140A0003" w:tentative="1">
+      <w:start w:val="1"/>
+      <w:numFmt w:val="bullet"/>
+      <w:lvlText w:val="o"/>
+      <w:lvlJc w:val="left"/>
+      <w:pPr>
+        <w:ind w:left="3600" w:hanging="360"/>
+      </w:pPr>
+      <w:rPr>
+        <w:rFonts w:ascii="Courier New" w:hAnsi="Courier New" w:cs="Courier New" w:hint="default"/>
+      </w:rPr>
+    </w:lvl>
+    <w:lvl w:ilvl="5" w:tplc="140A0005" w:tentative="1">
+      <w:start w:val="1"/>
+      <w:numFmt w:val="bullet"/>
+      <w:lvlText w:val=""/>
+      <w:lvlJc w:val="left"/>
+      <w:pPr>
+        <w:ind w:left="4320" w:hanging="360"/>
+      </w:pPr>
+      <w:rPr>
+        <w:rFonts w:ascii="Wingdings" w:hAnsi="Wingdings" w:hint="default"/>
+      </w:rPr>
+    </w:lvl>
+    <w:lvl w:ilvl="6" w:tplc="140A0001" w:tentative="1">
+      <w:start w:val="1"/>
+      <w:numFmt w:val="bullet"/>
+      <w:lvlText w:val=""/>
+      <w:lvlJc w:val="left"/>
+      <w:pPr>
+        <w:ind w:left="5040" w:hanging="360"/>
+      </w:pPr>
+      <w:rPr>
+        <w:rFonts w:ascii="Symbol" w:hAnsi="Symbol" w:hint="default"/>
+      </w:rPr>
+    </w:lvl>
+    <w:lvl w:ilvl="7" w:tplc="140A0003" w:tentative="1">
+      <w:start w:val="1"/>
+      <w:numFmt w:val="bullet"/>
+      <w:lvlText w:val="o"/>
+      <w:lvlJc w:val="left"/>
+      <w:pPr>
+        <w:ind w:left="5760" w:hanging="360"/>
+      </w:pPr>
+      <w:rPr>
+        <w:rFonts w:ascii="Courier New" w:hAnsi="Courier New" w:cs="Courier New" w:hint="default"/>
+      </w:rPr>
+    </w:lvl>
+    <w:lvl w:ilvl="8" w:tplc="140A0005" w:tentative="1">
+      <w:start w:val="1"/>
+      <w:numFmt w:val="bullet"/>
+      <w:lvlText w:val=""/>
+      <w:lvlJc w:val="left"/>
+      <w:pPr>
+        <w:ind w:left="6480" w:hanging="360"/>
+      </w:pPr>
+      <w:rPr>
+        <w:rFonts w:ascii="Wingdings" w:hAnsi="Wingdings" w:hint="default"/>
+      </w:rPr>
+    </w:lvl>
+  </w:abstractNum>
+  <w:abstractNum w:abstractNumId="1">
+    <w:nsid w:val="47B124CB"/>
+    <w:multiLevelType w:val="hybridMultilevel"/>
+    <w:tmpl w:val="719495DA"/>
+    <w:lvl w:ilvl="0" w:tplc="140A0001">
+      <w:start w:val="1"/>
+      <w:numFmt w:val="bullet"/>
+      <w:lvlText w:val=""/>
+      <w:lvlJc w:val="left"/>
+      <w:pPr>
+        <w:ind w:left="720" w:hanging="360"/>
+      </w:pPr>
+      <w:rPr>
+        <w:rFonts w:ascii="Symbol" w:hAnsi="Symbol" w:hint="default"/>
+      </w:rPr>
+    </w:lvl>
+    <w:lvl w:ilvl="1" w:tplc="140A0003" w:tentative="1">
+      <w:start w:val="1"/>
+      <w:numFmt w:val="bullet"/>
+      <w:lvlText w:val="o"/>
+      <w:lvlJc w:val="left"/>
+      <w:pPr>
+        <w:ind w:left="1440" w:hanging="360"/>
+      </w:pPr>
+      <w:rPr>
+        <w:rFonts w:ascii="Courier New" w:hAnsi="Courier New" w:cs="Courier New" w:hint="default"/>
+      </w:rPr>
+    </w:lvl>
+    <w:lvl w:ilvl="2" w:tplc="140A0005" w:tentative="1">
+      <w:start w:val="1"/>
+      <w:numFmt w:val="bullet"/>
+      <w:lvlText w:val=""/>
+      <w:lvlJc w:val="left"/>
+      <w:pPr>
+        <w:ind w:left="2160" w:hanging="360"/>
+      </w:pPr>
+      <w:rPr>
+        <w:rFonts w:ascii="Wingdings" w:hAnsi="Wingdings" w:hint="default"/>
+      </w:rPr>
+    </w:lvl>
+    <w:lvl w:ilvl="3" w:tplc="140A0001" w:tentative="1">
+      <w:start w:val="1"/>
+      <w:numFmt w:val="bullet"/>
+      <w:lvlText w:val=""/>
+      <w:lvlJc w:val="left"/>
+      <w:pPr>
+        <w:ind w:left="2880" w:hanging="360"/>
+      </w:pPr>
+      <w:rPr>
+        <w:rFonts w:ascii="Symbol" w:hAnsi="Symbol" w:hint="default"/>
+      </w:rPr>
+    </w:lvl>
+    <w:lvl w:ilvl="4" w:tplc="140A0003" w:tentative="1">
+      <w:start w:val="1"/>
+      <w:numFmt w:val="bullet"/>
+      <w:lvlText w:val="o"/>
+      <w:lvlJc w:val="left"/>
+      <w:pPr>
+        <w:ind w:left="3600" w:hanging="360"/>
+      </w:pPr>
+      <w:rPr>
+        <w:rFonts w:ascii="Courier New" w:hAnsi="Courier New" w:cs="Courier New" w:hint="default"/>
+      </w:rPr>
+    </w:lvl>
+    <w:lvl w:ilvl="5" w:tplc="140A0005" w:tentative="1">
+      <w:start w:val="1"/>
+      <w:numFmt w:val="bullet"/>
+      <w:lvlText w:val=""/>
+      <w:lvlJc w:val="left"/>
+      <w:pPr>
+        <w:ind w:left="4320" w:hanging="360"/>
+      </w:pPr>
+      <w:rPr>
+        <w:rFonts w:ascii="Wingdings" w:hAnsi="Wingdings" w:hint="default"/>
+      </w:rPr>
+    </w:lvl>
+    <w:lvl w:ilvl="6" w:tplc="140A0001" w:tentative="1">
+      <w:start w:val="1"/>
+      <w:numFmt w:val="bullet"/>
+      <w:lvlText w:val=""/>
+      <w:lvlJc w:val="left"/>
+      <w:pPr>
+        <w:ind w:left="5040" w:hanging="360"/>
+      </w:pPr>
+      <w:rPr>
+        <w:rFonts w:ascii="Symbol" w:hAnsi="Symbol" w:hint="default"/>
+      </w:rPr>
+    </w:lvl>
+    <w:lvl w:ilvl="7" w:tplc="140A0003" w:tentative="1">
+      <w:start w:val="1"/>
+      <w:numFmt w:val="bullet"/>
+      <w:lvlText w:val="o"/>
+      <w:lvlJc w:val="left"/>
+      <w:pPr>
+        <w:ind w:left="5760" w:hanging="360"/>
+      </w:pPr>
+      <w:rPr>
+        <w:rFonts w:ascii="Courier New" w:hAnsi="Courier New" w:cs="Courier New" w:hint="default"/>
+      </w:rPr>
+    </w:lvl>
+    <w:lvl w:ilvl="8" w:tplc="140A0005" w:tentative="1">
+      <w:start w:val="1"/>
+      <w:numFmt w:val="bullet"/>
+      <w:lvlText w:val=""/>
+      <w:lvlJc w:val="left"/>
+      <w:pPr>
+        <w:ind w:left="6480" w:hanging="360"/>
+      </w:pPr>
+      <w:rPr>
+        <w:rFonts w:ascii="Wingdings" w:hAnsi="Wingdings" w:hint="default"/>
+      </w:rPr>
+    </w:lvl>
+  </w:abstractNum>
+  <w:abstractNum w:abstractNumId="2">
     <w:nsid w:val="5BFE7724"/>
     <w:multiLevelType w:val="multilevel"/>
     <w:tmpl w:val="04090025"/>
@@ -7481,6 +8161,12 @@
     </w:lvl>
   </w:abstractNum>
   <w:num w:numId="1">
+    <w:abstractNumId w:val="2"/>
+  </w:num>
+  <w:num w:numId="2">
+    <w:abstractNumId w:val="1"/>
+  </w:num>
+  <w:num w:numId="3">
     <w:abstractNumId w:val="0"/>
   </w:num>
 </w:numbering>
@@ -8646,6 +9332,17 @@
       <w:ind w:left="440"/>
     </w:pPr>
   </w:style>
+  <w:style w:type="paragraph" w:styleId="ListParagraph">
+    <w:name w:val="List Paragraph"/>
+    <w:basedOn w:val="Normal"/>
+    <w:uiPriority w:val="34"/>
+    <w:qFormat/>
+    <w:rsid w:val="00412F61"/>
+    <w:pPr>
+      <w:ind w:left="720"/>
+      <w:contextualSpacing/>
+    </w:pPr>
+  </w:style>
 </w:styles>
 </file>
 
@@ -8888,7 +9585,7 @@
 
 <file path=customXml/item1.xml><?xml version="1.0" encoding="utf-8"?>
 <CoverPageProperties xmlns="http://schemas.microsoft.com/office/2006/coverPageProps">
-  <PublishDate>2013-12-11T00:00:00</PublishDate>
+  <PublishDate>2014-01-08T00:00:00</PublishDate>
   <Abstract/>
   <CompanyAddress/>
   <CompanyPhone/>
@@ -8910,7 +9607,7 @@
 </file>
 
 <file path=customXml/itemProps2.xml><?xml version="1.0" encoding="utf-8"?>
-<ds:datastoreItem xmlns:ds="http://schemas.openxmlformats.org/officeDocument/2006/customXml" ds:itemID="{0C9E1D60-1C9A-4A95-8248-E49C4371B909}">
+<ds:datastoreItem xmlns:ds="http://schemas.openxmlformats.org/officeDocument/2006/customXml" ds:itemID="{C4A2BA79-08A1-4AB1-AE85-CD280E3D4979}">
   <ds:schemaRefs>
     <ds:schemaRef ds:uri="http://schemas.openxmlformats.org/officeDocument/2006/bibliography"/>
   </ds:schemaRefs>

</xml_diff>